<commit_message>
Comment to kore kha 25-aug-2020
</commit_message>
<xml_diff>
--- a/priyo_note.docx
+++ b/priyo_note.docx
@@ -367,6 +367,820 @@
       </w:pPr>
       <w:r>
         <w:t>Migrated:  2020_08_11_175937_create_imports_table (0.61 seconds)</w:t>
+      </w:r>
+    </w:p>
+    <w:p>
+      <w:pPr>
+        <w:pStyle w:val="NoSpacing"/>
+      </w:pPr>
+    </w:p>
+    <w:p>
+      <w:pPr>
+        <w:pStyle w:val="NoSpacing"/>
+        <w:rPr>
+          <w:b/>
+        </w:rPr>
+      </w:pPr>
+      <w:r>
+        <w:t>C:\xampp\htdocs\TechnicalTest&gt;</w:t>
+      </w:r>
+      <w:r>
+        <w:rPr>
+          <w:b/>
+        </w:rPr>
+        <w:t>php artisan make:controller application\ADMIN\Admi</w:t>
+      </w:r>
+    </w:p>
+    <w:p>
+      <w:pPr>
+        <w:pStyle w:val="NoSpacing"/>
+        <w:rPr>
+          <w:b/>
+        </w:rPr>
+      </w:pPr>
+      <w:r>
+        <w:rPr>
+          <w:b/>
+        </w:rPr>
+        <w:t>nController</w:t>
+      </w:r>
+    </w:p>
+    <w:p>
+      <w:pPr>
+        <w:pStyle w:val="NoSpacing"/>
+      </w:pPr>
+      <w:r>
+        <w:t>Controller created successfully.</w:t>
+      </w:r>
+    </w:p>
+    <w:p>
+      <w:pPr>
+        <w:pStyle w:val="NoSpacing"/>
+      </w:pPr>
+    </w:p>
+    <w:p>
+      <w:pPr>
+        <w:pStyle w:val="NoSpacing"/>
+      </w:pPr>
+      <w:r>
+        <w:t xml:space="preserve">C:\xampp\htdocs\TechnicalTest&gt;php </w:t>
+      </w:r>
+      <w:r>
+        <w:rPr>
+          <w:b/>
+        </w:rPr>
+        <w:t>artisan make:model Model\admin</w:t>
+      </w:r>
+    </w:p>
+    <w:p>
+      <w:pPr>
+        <w:pStyle w:val="NoSpacing"/>
+      </w:pPr>
+      <w:r>
+        <w:t>Model created successfully.</w:t>
+      </w:r>
+    </w:p>
+    <w:p>
+      <w:pPr>
+        <w:pStyle w:val="NoSpacing"/>
+      </w:pPr>
+    </w:p>
+    <w:p>
+      <w:pPr>
+        <w:pStyle w:val="NoSpacing"/>
+      </w:pPr>
+      <w:r>
+        <w:t>C:\xampp\htdocs\TechnicalTest&gt;</w:t>
+      </w:r>
+      <w:r>
+        <w:rPr>
+          <w:b/>
+        </w:rPr>
+        <w:t>composer dump-autoload</w:t>
+      </w:r>
+    </w:p>
+    <w:p>
+      <w:pPr>
+        <w:pStyle w:val="NoSpacing"/>
+      </w:pPr>
+      <w:r>
+        <w:t>Generating optimized autoload files</w:t>
+      </w:r>
+    </w:p>
+    <w:p>
+      <w:pPr>
+        <w:pStyle w:val="NoSpacing"/>
+      </w:pPr>
+      <w:r>
+        <w:t>&gt; Illuminate\Foundation\ComposerScripts::postAutoloadDump</w:t>
+      </w:r>
+    </w:p>
+    <w:p>
+      <w:pPr>
+        <w:pStyle w:val="NoSpacing"/>
+      </w:pPr>
+      <w:r>
+        <w:t>&gt; @php artisan package:discover --ansi</w:t>
+      </w:r>
+    </w:p>
+    <w:p>
+      <w:pPr>
+        <w:pStyle w:val="NoSpacing"/>
+      </w:pPr>
+      <w:r>
+        <w:t>Discovered Package: ←[32mfacade/ignition←[39m</w:t>
+      </w:r>
+    </w:p>
+    <w:p>
+      <w:pPr>
+        <w:pStyle w:val="NoSpacing"/>
+      </w:pPr>
+      <w:r>
+        <w:t>Discovered Package: ←[32mfideloper/proxy←[39m</w:t>
+      </w:r>
+    </w:p>
+    <w:p>
+      <w:pPr>
+        <w:pStyle w:val="NoSpacing"/>
+      </w:pPr>
+      <w:r>
+        <w:t>Discovered Package: ←[32mfruitcake/laravel-cors←[39m</w:t>
+      </w:r>
+    </w:p>
+    <w:p>
+      <w:pPr>
+        <w:pStyle w:val="NoSpacing"/>
+      </w:pPr>
+      <w:r>
+        <w:t>Discovered Package: ←[32mlaravel/passport←[39m</w:t>
+      </w:r>
+    </w:p>
+    <w:p>
+      <w:pPr>
+        <w:pStyle w:val="NoSpacing"/>
+      </w:pPr>
+      <w:r>
+        <w:t>Discovered Package: ←[32mlaravel/tinker←[39m</w:t>
+      </w:r>
+    </w:p>
+    <w:p>
+      <w:pPr>
+        <w:pStyle w:val="NoSpacing"/>
+      </w:pPr>
+      <w:r>
+        <w:t>Discovered Package: ←[32mnesbot/carbon←[39m</w:t>
+      </w:r>
+    </w:p>
+    <w:p>
+      <w:pPr>
+        <w:pStyle w:val="NoSpacing"/>
+      </w:pPr>
+      <w:r>
+        <w:t>Discovered Package: ←[32mnunomaduro/collision←[39m</w:t>
+      </w:r>
+    </w:p>
+    <w:p>
+      <w:pPr>
+        <w:pStyle w:val="NoSpacing"/>
+      </w:pPr>
+      <w:r>
+        <w:t>←[32mPackage manifest generated successfully.←[39m</w:t>
+      </w:r>
+    </w:p>
+    <w:p>
+      <w:pPr>
+        <w:pStyle w:val="NoSpacing"/>
+      </w:pPr>
+      <w:r>
+        <w:t>Generated optimized autoload files containing 4683 classes</w:t>
+      </w:r>
+    </w:p>
+    <w:p>
+      <w:pPr>
+        <w:pStyle w:val="NoSpacing"/>
+      </w:pPr>
+    </w:p>
+    <w:p>
+      <w:pPr>
+        <w:pStyle w:val="NoSpacing"/>
+      </w:pPr>
+      <w:r>
+        <w:t>C:\xampp\htdocs\TechnicalTest&gt;</w:t>
+      </w:r>
+      <w:r>
+        <w:rPr>
+          <w:b/>
+        </w:rPr>
+        <w:t>php artisan db:seed</w:t>
+      </w:r>
+    </w:p>
+    <w:p>
+      <w:pPr>
+        <w:pStyle w:val="NoSpacing"/>
+      </w:pPr>
+      <w:r>
+        <w:t>Seeding: AdminTableSeeder</w:t>
+      </w:r>
+    </w:p>
+    <w:p>
+      <w:pPr>
+        <w:pStyle w:val="NoSpacing"/>
+      </w:pPr>
+      <w:r>
+        <w:t>Seeded:  AdminTableSeeder (0.14 seconds)</w:t>
+      </w:r>
+    </w:p>
+    <w:p>
+      <w:pPr>
+        <w:pStyle w:val="NoSpacing"/>
+      </w:pPr>
+      <w:r>
+        <w:t>Database seeding completed successfully.</w:t>
+      </w:r>
+    </w:p>
+    <w:p>
+      <w:pPr>
+        <w:pStyle w:val="NoSpacing"/>
+      </w:pPr>
+    </w:p>
+    <w:p>
+      <w:pPr>
+        <w:pStyle w:val="NoSpacing"/>
+        <w:rPr>
+          <w:b/>
+        </w:rPr>
+      </w:pPr>
+      <w:r>
+        <w:t>C:\xampp\htdocs\TechnicalTest&gt;</w:t>
+      </w:r>
+      <w:r>
+        <w:rPr>
+          <w:b/>
+        </w:rPr>
+        <w:t>composer require intervention/image</w:t>
+      </w:r>
+    </w:p>
+    <w:p>
+      <w:pPr>
+        <w:pStyle w:val="NoSpacing"/>
+      </w:pPr>
+      <w:r>
+        <w:t>Using version ^2.5 for intervention/image</w:t>
+      </w:r>
+    </w:p>
+    <w:p>
+      <w:pPr>
+        <w:pStyle w:val="NoSpacing"/>
+      </w:pPr>
+      <w:r>
+        <w:t>./composer.json has been updated</w:t>
+      </w:r>
+    </w:p>
+    <w:p>
+      <w:pPr>
+        <w:shd w:val="clear" w:color="auto" w:fill="EFF0F4"/>
+        <w:spacing w:before="394" w:after="394" w:line="240" w:lineRule="auto"/>
+        <w:rPr>
+          <w:rFonts w:ascii="Arial" w:eastAsia="Times New Roman" w:hAnsi="Arial" w:cs="Arial"/>
+          <w:color w:val="445160"/>
+          <w:sz w:val="21"/>
+          <w:szCs w:val="21"/>
+        </w:rPr>
+      </w:pPr>
+      <w:r>
+        <w:rPr>
+          <w:rFonts w:ascii="Arial" w:eastAsia="Times New Roman" w:hAnsi="Arial" w:cs="Arial"/>
+          <w:color w:val="445160"/>
+          <w:sz w:val="21"/>
+          <w:szCs w:val="21"/>
+        </w:rPr>
+        <w:t>In the </w:t>
+      </w:r>
+      <w:r>
+        <w:rPr>
+          <w:rFonts w:ascii="Courier New" w:eastAsia="Times New Roman" w:hAnsi="Courier New" w:cs="Courier New"/>
+          <w:color w:val="445160"/>
+          <w:sz w:val="20"/>
+        </w:rPr>
+        <w:t>$providers</w:t>
+      </w:r>
+      <w:r>
+        <w:rPr>
+          <w:rFonts w:ascii="Arial" w:eastAsia="Times New Roman" w:hAnsi="Arial" w:cs="Arial"/>
+          <w:color w:val="445160"/>
+          <w:sz w:val="21"/>
+          <w:szCs w:val="21"/>
+        </w:rPr>
+        <w:t> array add the service providers for this package.</w:t>
+      </w:r>
+    </w:p>
+    <w:p>
+      <w:pPr>
+        <w:shd w:val="clear" w:color="auto" w:fill="FFFFFF"/>
+        <w:spacing w:after="0" w:line="240" w:lineRule="auto"/>
+        <w:rPr>
+          <w:rFonts w:ascii="Arial" w:eastAsia="Times New Roman" w:hAnsi="Arial" w:cs="Arial"/>
+          <w:color w:val="445160"/>
+          <w:sz w:val="2"/>
+          <w:szCs w:val="2"/>
+        </w:rPr>
+      </w:pPr>
+    </w:p>
+    <w:p>
+      <w:pPr>
+        <w:shd w:val="clear" w:color="auto" w:fill="FFFFFF"/>
+        <w:spacing w:after="0" w:line="240" w:lineRule="auto"/>
+        <w:rPr>
+          <w:rFonts w:ascii="Arial" w:eastAsia="Times New Roman" w:hAnsi="Arial" w:cs="Arial"/>
+          <w:color w:val="445160"/>
+          <w:sz w:val="2"/>
+          <w:szCs w:val="2"/>
+        </w:rPr>
+      </w:pPr>
+      <w:r>
+        <w:rPr>
+          <w:rFonts w:ascii="Arial" w:eastAsia="Times New Roman" w:hAnsi="Arial" w:cs="Arial"/>
+          <w:color w:val="445160"/>
+          <w:sz w:val="2"/>
+          <w:szCs w:val="2"/>
+        </w:rPr>
+        <w:t xml:space="preserve">  </w:t>
+      </w:r>
+    </w:p>
+    <w:p>
+      <w:pPr>
+        <w:shd w:val="clear" w:color="auto" w:fill="FFFFFF"/>
+        <w:spacing w:after="0" w:line="240" w:lineRule="auto"/>
+        <w:rPr>
+          <w:rFonts w:ascii="Courier New" w:eastAsia="Times New Roman" w:hAnsi="Courier New" w:cs="Courier New"/>
+          <w:b/>
+          <w:bCs/>
+          <w:color w:val="445160"/>
+          <w:sz w:val="20"/>
+          <w:szCs w:val="20"/>
+        </w:rPr>
+      </w:pPr>
+      <w:r>
+        <w:rPr>
+          <w:rFonts w:ascii="Courier New" w:eastAsia="Times New Roman" w:hAnsi="Courier New" w:cs="Courier New"/>
+          <w:b/>
+          <w:bCs/>
+          <w:color w:val="445160"/>
+          <w:sz w:val="20"/>
+          <w:szCs w:val="20"/>
+        </w:rPr>
+        <w:t>Intervention\Image\ImageServiceProvider::class</w:t>
+      </w:r>
+    </w:p>
+    <w:p>
+      <w:pPr>
+        <w:shd w:val="clear" w:color="auto" w:fill="FFFFFF"/>
+        <w:spacing w:line="240" w:lineRule="auto"/>
+        <w:rPr>
+          <w:rFonts w:ascii="Arial" w:eastAsia="Times New Roman" w:hAnsi="Arial" w:cs="Arial"/>
+          <w:color w:val="445160"/>
+          <w:sz w:val="2"/>
+          <w:szCs w:val="2"/>
+        </w:rPr>
+      </w:pPr>
+    </w:p>
+    <w:p>
+      <w:pPr>
+        <w:shd w:val="clear" w:color="auto" w:fill="EFF0F4"/>
+        <w:spacing w:before="394" w:after="394" w:line="240" w:lineRule="auto"/>
+        <w:rPr>
+          <w:rFonts w:ascii="Arial" w:eastAsia="Times New Roman" w:hAnsi="Arial" w:cs="Arial"/>
+          <w:color w:val="445160"/>
+          <w:sz w:val="21"/>
+          <w:szCs w:val="21"/>
+        </w:rPr>
+      </w:pPr>
+      <w:r>
+        <w:rPr>
+          <w:rFonts w:ascii="Arial" w:eastAsia="Times New Roman" w:hAnsi="Arial" w:cs="Arial"/>
+          <w:color w:val="445160"/>
+          <w:sz w:val="21"/>
+          <w:szCs w:val="21"/>
+        </w:rPr>
+        <w:t>Add the facade of this package to the </w:t>
+      </w:r>
+      <w:r>
+        <w:rPr>
+          <w:rFonts w:ascii="Courier New" w:eastAsia="Times New Roman" w:hAnsi="Courier New" w:cs="Courier New"/>
+          <w:color w:val="445160"/>
+          <w:sz w:val="20"/>
+        </w:rPr>
+        <w:t>$aliases</w:t>
+      </w:r>
+      <w:r>
+        <w:rPr>
+          <w:rFonts w:ascii="Arial" w:eastAsia="Times New Roman" w:hAnsi="Arial" w:cs="Arial"/>
+          <w:color w:val="445160"/>
+          <w:sz w:val="21"/>
+          <w:szCs w:val="21"/>
+        </w:rPr>
+        <w:t> array.</w:t>
+      </w:r>
+    </w:p>
+    <w:p>
+      <w:pPr>
+        <w:shd w:val="clear" w:color="auto" w:fill="FFFFFF"/>
+        <w:spacing w:after="0" w:line="240" w:lineRule="auto"/>
+        <w:rPr>
+          <w:rFonts w:ascii="Arial" w:eastAsia="Times New Roman" w:hAnsi="Arial" w:cs="Arial"/>
+          <w:color w:val="445160"/>
+          <w:sz w:val="2"/>
+          <w:szCs w:val="2"/>
+        </w:rPr>
+      </w:pPr>
+    </w:p>
+    <w:p>
+      <w:pPr>
+        <w:shd w:val="clear" w:color="auto" w:fill="FFFFFF"/>
+        <w:spacing w:after="0" w:line="240" w:lineRule="auto"/>
+        <w:rPr>
+          <w:rFonts w:ascii="Arial" w:eastAsia="Times New Roman" w:hAnsi="Arial" w:cs="Arial"/>
+          <w:color w:val="445160"/>
+          <w:sz w:val="2"/>
+          <w:szCs w:val="2"/>
+        </w:rPr>
+      </w:pPr>
+      <w:r>
+        <w:rPr>
+          <w:rFonts w:ascii="Arial" w:eastAsia="Times New Roman" w:hAnsi="Arial" w:cs="Arial"/>
+          <w:color w:val="445160"/>
+          <w:sz w:val="2"/>
+          <w:szCs w:val="2"/>
+        </w:rPr>
+        <w:t xml:space="preserve">  </w:t>
+      </w:r>
+    </w:p>
+    <w:p>
+      <w:pPr>
+        <w:shd w:val="clear" w:color="auto" w:fill="FFFFFF"/>
+        <w:spacing w:line="240" w:lineRule="auto"/>
+        <w:rPr>
+          <w:rFonts w:ascii="Courier New" w:eastAsia="Times New Roman" w:hAnsi="Courier New" w:cs="Courier New"/>
+          <w:b/>
+          <w:bCs/>
+          <w:color w:val="445160"/>
+          <w:sz w:val="20"/>
+          <w:szCs w:val="20"/>
+        </w:rPr>
+      </w:pPr>
+      <w:r>
+        <w:rPr>
+          <w:rFonts w:ascii="Courier New" w:eastAsia="Times New Roman" w:hAnsi="Courier New" w:cs="Courier New"/>
+          <w:b/>
+          <w:bCs/>
+          <w:color w:val="445160"/>
+          <w:sz w:val="20"/>
+          <w:szCs w:val="20"/>
+        </w:rPr>
+        <w:t>'Image' =&gt; Intervention\Image\Facades\Image::class</w:t>
+      </w:r>
+    </w:p>
+    <w:p>
+      <w:pPr>
+        <w:shd w:val="clear" w:color="auto" w:fill="EFF0F4"/>
+        <w:spacing w:before="394" w:after="394" w:line="240" w:lineRule="auto"/>
+        <w:outlineLvl w:val="3"/>
+        <w:rPr>
+          <w:rFonts w:ascii="Arial" w:eastAsia="Times New Roman" w:hAnsi="Arial" w:cs="Arial"/>
+          <w:b/>
+          <w:bCs/>
+          <w:color w:val="445160"/>
+          <w:sz w:val="21"/>
+          <w:szCs w:val="21"/>
+        </w:rPr>
+      </w:pPr>
+      <w:r>
+        <w:rPr>
+          <w:rFonts w:ascii="Arial" w:eastAsia="Times New Roman" w:hAnsi="Arial" w:cs="Arial"/>
+          <w:b/>
+          <w:bCs/>
+          <w:color w:val="445160"/>
+          <w:sz w:val="21"/>
+          <w:szCs w:val="21"/>
+        </w:rPr>
+        <w:t>Publish configuration in Laravel</w:t>
+      </w:r>
+    </w:p>
+    <w:p>
+      <w:pPr>
+        <w:shd w:val="clear" w:color="auto" w:fill="FFFFFF"/>
+        <w:spacing w:after="0" w:line="240" w:lineRule="auto"/>
+        <w:rPr>
+          <w:rFonts w:ascii="Arial" w:eastAsia="Times New Roman" w:hAnsi="Arial" w:cs="Arial"/>
+          <w:color w:val="445160"/>
+          <w:sz w:val="2"/>
+          <w:szCs w:val="2"/>
+        </w:rPr>
+      </w:pPr>
+    </w:p>
+    <w:p>
+      <w:pPr>
+        <w:shd w:val="clear" w:color="auto" w:fill="FFFFFF"/>
+        <w:spacing w:after="0" w:line="240" w:lineRule="auto"/>
+        <w:rPr>
+          <w:rFonts w:ascii="Arial" w:eastAsia="Times New Roman" w:hAnsi="Arial" w:cs="Arial"/>
+          <w:color w:val="445160"/>
+          <w:sz w:val="2"/>
+          <w:szCs w:val="2"/>
+        </w:rPr>
+      </w:pPr>
+      <w:r>
+        <w:rPr>
+          <w:rFonts w:ascii="Arial" w:eastAsia="Times New Roman" w:hAnsi="Arial" w:cs="Arial"/>
+          <w:color w:val="445160"/>
+          <w:sz w:val="2"/>
+          <w:szCs w:val="2"/>
+        </w:rPr>
+        <w:t xml:space="preserve">  </w:t>
+      </w:r>
+    </w:p>
+    <w:p>
+      <w:pPr>
+        <w:shd w:val="clear" w:color="auto" w:fill="FFFFFF"/>
+        <w:spacing w:line="240" w:lineRule="auto"/>
+        <w:rPr>
+          <w:rFonts w:ascii="Courier New" w:eastAsia="Times New Roman" w:hAnsi="Courier New" w:cs="Courier New"/>
+          <w:b/>
+          <w:bCs/>
+          <w:color w:val="445160"/>
+          <w:sz w:val="20"/>
+          <w:szCs w:val="20"/>
+        </w:rPr>
+      </w:pPr>
+      <w:r>
+        <w:rPr>
+          <w:rFonts w:ascii="Courier New" w:eastAsia="Times New Roman" w:hAnsi="Courier New" w:cs="Courier New"/>
+          <w:b/>
+          <w:bCs/>
+          <w:color w:val="445160"/>
+          <w:sz w:val="20"/>
+          <w:szCs w:val="20"/>
+        </w:rPr>
+        <w:t>$ php artisan vendor:publish --provider="Intervention\Image\ImageServiceProviderLaravelRecent"</w:t>
+      </w:r>
+    </w:p>
+    <w:p>
+      <w:pPr>
+        <w:pStyle w:val="NoSpacing"/>
+        <w:rPr>
+          <w:b/>
+        </w:rPr>
+      </w:pPr>
+      <w:r>
+        <w:t>C:\xampp\htdocs\TechnicalTest&gt;</w:t>
+      </w:r>
+      <w:r>
+        <w:rPr>
+          <w:b/>
+        </w:rPr>
+        <w:t>php artisan vendor:publish --provider="Interventio</w:t>
+      </w:r>
+    </w:p>
+    <w:p>
+      <w:pPr>
+        <w:pStyle w:val="NoSpacing"/>
+        <w:rPr>
+          <w:b/>
+        </w:rPr>
+      </w:pPr>
+      <w:r>
+        <w:rPr>
+          <w:b/>
+        </w:rPr>
+        <w:t>n\Image\ImageServiceProviderLaravelRecent"</w:t>
+      </w:r>
+    </w:p>
+    <w:p>
+      <w:pPr>
+        <w:pStyle w:val="NoSpacing"/>
+      </w:pPr>
+      <w:r>
+        <w:t>Copied File [\vendor\intervention\image\src\config\config.php] To [\config\image</w:t>
+      </w:r>
+    </w:p>
+    <w:p>
+      <w:pPr>
+        <w:pStyle w:val="NoSpacing"/>
+      </w:pPr>
+      <w:r>
+        <w:t>.php]</w:t>
+      </w:r>
+    </w:p>
+    <w:p>
+      <w:pPr>
+        <w:pStyle w:val="NoSpacing"/>
+      </w:pPr>
+      <w:r>
+        <w:t>Publishing complete.</w:t>
+      </w:r>
+    </w:p>
+    <w:p>
+      <w:pPr>
+        <w:pStyle w:val="NoSpacing"/>
+      </w:pPr>
+    </w:p>
+    <w:p>
+      <w:pPr>
+        <w:pStyle w:val="NoSpacing"/>
+        <w:rPr>
+          <w:b/>
+        </w:rPr>
+      </w:pPr>
+      <w:r>
+        <w:t>C:\xampp\htdocs\TechnicalTest&gt;</w:t>
+      </w:r>
+      <w:r>
+        <w:rPr>
+          <w:b/>
+        </w:rPr>
+        <w:t>php artisan make:migration create_sections_table</w:t>
+      </w:r>
+    </w:p>
+    <w:p>
+      <w:pPr>
+        <w:pStyle w:val="NoSpacing"/>
+      </w:pPr>
+      <w:r>
+        <w:t>Created Migration: 2020_08_24_050041_create_sections_table</w:t>
+      </w:r>
+    </w:p>
+    <w:p>
+      <w:pPr>
+        <w:pStyle w:val="NoSpacing"/>
+      </w:pPr>
+    </w:p>
+    <w:p>
+      <w:pPr>
+        <w:pStyle w:val="NoSpacing"/>
+        <w:rPr>
+          <w:b/>
+        </w:rPr>
+      </w:pPr>
+      <w:r>
+        <w:t>C:\xampp\htdocs\TechnicalTest&gt;</w:t>
+      </w:r>
+      <w:r>
+        <w:rPr>
+          <w:b/>
+        </w:rPr>
+        <w:t>php artisan migrate</w:t>
+      </w:r>
+    </w:p>
+    <w:p>
+      <w:pPr>
+        <w:pStyle w:val="NoSpacing"/>
+      </w:pPr>
+      <w:r>
+        <w:t>Migrating: 2020_08_24_050041_create_sections_table</w:t>
+      </w:r>
+    </w:p>
+    <w:p>
+      <w:pPr>
+        <w:pStyle w:val="NoSpacing"/>
+      </w:pPr>
+      <w:r>
+        <w:t>Migrated:  2020_08_24_050041_create_sections_table (0.51 seconds)</w:t>
+      </w:r>
+    </w:p>
+    <w:p>
+      <w:pPr>
+        <w:pStyle w:val="NoSpacing"/>
+      </w:pPr>
+    </w:p>
+    <w:p>
+      <w:pPr>
+        <w:pStyle w:val="NoSpacing"/>
+        <w:rPr>
+          <w:b/>
+        </w:rPr>
+      </w:pPr>
+      <w:r>
+        <w:t>C:\xampp\htdocs\TechnicalTest&gt;</w:t>
+      </w:r>
+      <w:r>
+        <w:rPr>
+          <w:b/>
+        </w:rPr>
+        <w:t>php artisan make:seeder SectionsTableSeeder</w:t>
+      </w:r>
+    </w:p>
+    <w:p>
+      <w:pPr>
+        <w:pStyle w:val="NoSpacing"/>
+      </w:pPr>
+      <w:r>
+        <w:t>Seeder created successfully.</w:t>
+      </w:r>
+    </w:p>
+    <w:p>
+      <w:pPr>
+        <w:pStyle w:val="NoSpacing"/>
+      </w:pPr>
+    </w:p>
+    <w:p>
+      <w:pPr>
+        <w:pStyle w:val="NoSpacing"/>
+        <w:rPr>
+          <w:b/>
+        </w:rPr>
+      </w:pPr>
+      <w:r>
+        <w:t>C:\xampp\htdocs\TechnicalTest&gt;</w:t>
+      </w:r>
+      <w:r>
+        <w:rPr>
+          <w:b/>
+        </w:rPr>
+        <w:t>php artisan make:model Model\Section</w:t>
+      </w:r>
+    </w:p>
+    <w:p>
+      <w:pPr>
+        <w:pStyle w:val="NoSpacing"/>
+      </w:pPr>
+      <w:r>
+        <w:t>Model created successfully.</w:t>
+      </w:r>
+    </w:p>
+    <w:p>
+      <w:pPr>
+        <w:pStyle w:val="NoSpacing"/>
+      </w:pPr>
+    </w:p>
+    <w:p>
+      <w:pPr>
+        <w:pStyle w:val="NoSpacing"/>
+        <w:rPr>
+          <w:b/>
+        </w:rPr>
+      </w:pPr>
+      <w:r>
+        <w:t>C:\xampp\htdocs\TechnicalTest&gt;</w:t>
+      </w:r>
+      <w:r>
+        <w:rPr>
+          <w:b/>
+        </w:rPr>
+        <w:t>php artisan make:controller application\ADMIN\SectionController</w:t>
+      </w:r>
+    </w:p>
+    <w:p>
+      <w:pPr>
+        <w:pStyle w:val="NoSpacing"/>
+      </w:pPr>
+      <w:r>
+        <w:t>Controller created successfully.</w:t>
+      </w:r>
+    </w:p>
+    <w:p>
+      <w:pPr>
+        <w:pStyle w:val="NoSpacing"/>
+      </w:pPr>
+    </w:p>
+    <w:p>
+      <w:pPr>
+        <w:pStyle w:val="NoSpacing"/>
+        <w:rPr>
+          <w:b/>
+        </w:rPr>
+      </w:pPr>
+      <w:r>
+        <w:t>C:\xampp\htdocs\TechnicalTest&gt;</w:t>
+      </w:r>
+      <w:r>
+        <w:rPr>
+          <w:b/>
+        </w:rPr>
+        <w:t>php artisan db:seed</w:t>
+      </w:r>
+    </w:p>
+    <w:p>
+      <w:pPr>
+        <w:pStyle w:val="NoSpacing"/>
+      </w:pPr>
+      <w:r>
+        <w:t>Seeding: SectionsTableSeeder</w:t>
+      </w:r>
+    </w:p>
+    <w:p>
+      <w:pPr>
+        <w:pStyle w:val="NoSpacing"/>
+      </w:pPr>
+      <w:r>
+        <w:t>Seeded:  SectionsTableSeeder (0.18 seconds)</w:t>
+      </w:r>
+    </w:p>
+    <w:p>
+      <w:pPr>
+        <w:pStyle w:val="NoSpacing"/>
+      </w:pPr>
+      <w:r>
+        <w:t>Database seeding completed successfully.</w:t>
       </w:r>
     </w:p>
     <w:sectPr>
@@ -540,6 +1354,25 @@
     <w:qFormat/>
     <w:rsid w:val="00D56716"/>
   </w:style>
+  <w:style w:type="paragraph" w:styleId="Heading4">
+    <w:name w:val="heading 4"/>
+    <w:basedOn w:val="Normal"/>
+    <w:link w:val="Heading4Char"/>
+    <w:uiPriority w:val="9"/>
+    <w:qFormat/>
+    <w:rsid w:val="00850097"/>
+    <w:pPr>
+      <w:spacing w:before="100" w:beforeAutospacing="1" w:after="100" w:afterAutospacing="1" w:line="240" w:lineRule="auto"/>
+      <w:outlineLvl w:val="3"/>
+    </w:pPr>
+    <w:rPr>
+      <w:rFonts w:ascii="Times New Roman" w:eastAsia="Times New Roman" w:hAnsi="Times New Roman" w:cs="Times New Roman"/>
+      <w:b/>
+      <w:bCs/>
+      <w:sz w:val="24"/>
+      <w:szCs w:val="24"/>
+    </w:rPr>
+  </w:style>
   <w:style w:type="character" w:default="1" w:styleId="DefaultParagraphFont">
     <w:name w:val="Default Paragraph Font"/>
     <w:uiPriority w:val="1"/>
@@ -576,6 +1409,49 @@
     <w:pPr>
       <w:spacing w:after="0" w:line="240" w:lineRule="auto"/>
     </w:pPr>
+  </w:style>
+  <w:style w:type="paragraph" w:styleId="NormalWeb">
+    <w:name w:val="Normal (Web)"/>
+    <w:basedOn w:val="Normal"/>
+    <w:uiPriority w:val="99"/>
+    <w:semiHidden/>
+    <w:unhideWhenUsed/>
+    <w:rsid w:val="00850097"/>
+    <w:pPr>
+      <w:spacing w:before="100" w:beforeAutospacing="1" w:after="100" w:afterAutospacing="1" w:line="240" w:lineRule="auto"/>
+    </w:pPr>
+    <w:rPr>
+      <w:rFonts w:ascii="Times New Roman" w:eastAsia="Times New Roman" w:hAnsi="Times New Roman" w:cs="Times New Roman"/>
+      <w:sz w:val="24"/>
+      <w:szCs w:val="24"/>
+    </w:rPr>
+  </w:style>
+  <w:style w:type="character" w:styleId="HTMLCode">
+    <w:name w:val="HTML Code"/>
+    <w:basedOn w:val="DefaultParagraphFont"/>
+    <w:uiPriority w:val="99"/>
+    <w:semiHidden/>
+    <w:unhideWhenUsed/>
+    <w:rsid w:val="00850097"/>
+    <w:rPr>
+      <w:rFonts w:ascii="Courier New" w:eastAsia="Times New Roman" w:hAnsi="Courier New" w:cs="Courier New"/>
+      <w:sz w:val="20"/>
+      <w:szCs w:val="20"/>
+    </w:rPr>
+  </w:style>
+  <w:style w:type="character" w:customStyle="1" w:styleId="Heading4Char">
+    <w:name w:val="Heading 4 Char"/>
+    <w:basedOn w:val="DefaultParagraphFont"/>
+    <w:link w:val="Heading4"/>
+    <w:uiPriority w:val="9"/>
+    <w:rsid w:val="00850097"/>
+    <w:rPr>
+      <w:rFonts w:ascii="Times New Roman" w:eastAsia="Times New Roman" w:hAnsi="Times New Roman" w:cs="Times New Roman"/>
+      <w:b/>
+      <w:bCs/>
+      <w:sz w:val="24"/>
+      <w:szCs w:val="24"/>
+    </w:rPr>
   </w:style>
 </w:styles>
 </file>

</xml_diff>

<commit_message>
comment to kore kha 27-aug-2020
</commit_message>
<xml_diff>
--- a/priyo_note.docx
+++ b/priyo_note.docx
@@ -1173,6 +1173,232 @@
       </w:pPr>
       <w:r>
         <w:t>Seeded:  SectionsTableSeeder (0.18 seconds)</w:t>
+      </w:r>
+    </w:p>
+    <w:p>
+      <w:pPr>
+        <w:pStyle w:val="NoSpacing"/>
+      </w:pPr>
+      <w:r>
+        <w:t>Database seeding completed successfully.</w:t>
+      </w:r>
+    </w:p>
+    <w:p>
+      <w:pPr>
+        <w:pStyle w:val="NoSpacing"/>
+      </w:pPr>
+    </w:p>
+    <w:p>
+      <w:pPr>
+        <w:pStyle w:val="NoSpacing"/>
+        <w:rPr>
+          <w:b/>
+        </w:rPr>
+      </w:pPr>
+      <w:r>
+        <w:t>C:\xampp\htdocs\TechnicalTest&gt;</w:t>
+      </w:r>
+      <w:r>
+        <w:rPr>
+          <w:b/>
+        </w:rPr>
+        <w:t>php artisan make:migration create_categories_table</w:t>
+      </w:r>
+    </w:p>
+    <w:p>
+      <w:pPr>
+        <w:pStyle w:val="NoSpacing"/>
+      </w:pPr>
+    </w:p>
+    <w:p>
+      <w:pPr>
+        <w:pStyle w:val="NoSpacing"/>
+      </w:pPr>
+      <w:r>
+        <w:t>Created Migration: 2020_08_26_130608_create_categories_table</w:t>
+      </w:r>
+    </w:p>
+    <w:p>
+      <w:pPr>
+        <w:pStyle w:val="NoSpacing"/>
+      </w:pPr>
+    </w:p>
+    <w:p>
+      <w:pPr>
+        <w:pStyle w:val="NoSpacing"/>
+        <w:rPr>
+          <w:b/>
+        </w:rPr>
+      </w:pPr>
+      <w:r>
+        <w:t>C:\xampp\htdocs\TechnicalTest&gt;</w:t>
+      </w:r>
+      <w:r>
+        <w:rPr>
+          <w:b/>
+        </w:rPr>
+        <w:t>php artisan migrate</w:t>
+      </w:r>
+    </w:p>
+    <w:p>
+      <w:pPr>
+        <w:pStyle w:val="NoSpacing"/>
+      </w:pPr>
+      <w:r>
+        <w:t>Migrating: 2020_08_26_130608_create_categories_table</w:t>
+      </w:r>
+    </w:p>
+    <w:p>
+      <w:pPr>
+        <w:pStyle w:val="NoSpacing"/>
+      </w:pPr>
+      <w:r>
+        <w:t>Migrated:  2020_08_26_130608_create_categories_table (0.43 seconds)</w:t>
+      </w:r>
+    </w:p>
+    <w:p>
+      <w:pPr>
+        <w:pStyle w:val="NoSpacing"/>
+      </w:pPr>
+    </w:p>
+    <w:p>
+      <w:pPr>
+        <w:pStyle w:val="NoSpacing"/>
+        <w:rPr>
+          <w:b/>
+        </w:rPr>
+      </w:pPr>
+      <w:r>
+        <w:t>C:\xampp\htdocs\TechnicalTest&gt;</w:t>
+      </w:r>
+      <w:r>
+        <w:rPr>
+          <w:b/>
+        </w:rPr>
+        <w:t>php artisan make:model Model\Category</w:t>
+      </w:r>
+    </w:p>
+    <w:p>
+      <w:pPr>
+        <w:pStyle w:val="NoSpacing"/>
+        <w:rPr>
+          <w:b/>
+        </w:rPr>
+      </w:pPr>
+      <w:r>
+        <w:rPr>
+          <w:b/>
+        </w:rPr>
+        <w:t>Model created successfully.</w:t>
+      </w:r>
+    </w:p>
+    <w:p>
+      <w:pPr>
+        <w:pStyle w:val="NoSpacing"/>
+      </w:pPr>
+    </w:p>
+    <w:p>
+      <w:pPr>
+        <w:pStyle w:val="NoSpacing"/>
+        <w:rPr>
+          <w:b/>
+        </w:rPr>
+      </w:pPr>
+      <w:r>
+        <w:t>C:\xampp\htdocs\TechnicalTest&gt;</w:t>
+      </w:r>
+      <w:r>
+        <w:rPr>
+          <w:b/>
+        </w:rPr>
+        <w:t>php artisan make:controller application\ADMIN\Cate</w:t>
+      </w:r>
+    </w:p>
+    <w:p>
+      <w:pPr>
+        <w:pStyle w:val="NoSpacing"/>
+        <w:rPr>
+          <w:b/>
+        </w:rPr>
+      </w:pPr>
+      <w:r>
+        <w:rPr>
+          <w:b/>
+        </w:rPr>
+        <w:t>goryController</w:t>
+      </w:r>
+    </w:p>
+    <w:p>
+      <w:pPr>
+        <w:pStyle w:val="NoSpacing"/>
+      </w:pPr>
+      <w:r>
+        <w:t>Controller created successfully.</w:t>
+      </w:r>
+    </w:p>
+    <w:p>
+      <w:pPr>
+        <w:pStyle w:val="NoSpacing"/>
+      </w:pPr>
+    </w:p>
+    <w:p>
+      <w:pPr>
+        <w:pStyle w:val="NoSpacing"/>
+        <w:rPr>
+          <w:b/>
+        </w:rPr>
+      </w:pPr>
+      <w:r>
+        <w:t>C:\xampp\htdocs\TechnicalTest&gt;</w:t>
+      </w:r>
+      <w:r>
+        <w:rPr>
+          <w:b/>
+        </w:rPr>
+        <w:t>php artisan make:seeder CategoryTableSeeder</w:t>
+      </w:r>
+    </w:p>
+    <w:p>
+      <w:pPr>
+        <w:pStyle w:val="NoSpacing"/>
+      </w:pPr>
+      <w:r>
+        <w:t>Seeder created successfully.</w:t>
+      </w:r>
+    </w:p>
+    <w:p>
+      <w:pPr>
+        <w:pStyle w:val="NoSpacing"/>
+      </w:pPr>
+    </w:p>
+    <w:p>
+      <w:pPr>
+        <w:pStyle w:val="NoSpacing"/>
+      </w:pPr>
+      <w:r>
+        <w:t>C:\xampp\htdocs\TechnicalTest&gt;</w:t>
+      </w:r>
+      <w:r>
+        <w:rPr>
+          <w:b/>
+        </w:rPr>
+        <w:t>php artisan db:seed</w:t>
+      </w:r>
+    </w:p>
+    <w:p>
+      <w:pPr>
+        <w:pStyle w:val="NoSpacing"/>
+      </w:pPr>
+      <w:r>
+        <w:t>Seeding: CategoryTableSeeder</w:t>
+      </w:r>
+    </w:p>
+    <w:p>
+      <w:pPr>
+        <w:pStyle w:val="NoSpacing"/>
+      </w:pPr>
+      <w:r>
+        <w:t>Seeded:  CategoryTableSeeder (0.12 seconds)</w:t>
       </w:r>
     </w:p>
     <w:p>

</xml_diff>